<commit_message>
html is not programming language
</commit_message>
<xml_diff>
--- a/Mikheev_Maksim_resume_QA.docx
+++ b/Mikheev_Maksim_resume_QA.docx
@@ -544,26 +544,29 @@
           <w:lang w:val="en-US"/>
         </w:rPr>
       </w:pPr>
-      <w:r>
-        <w:t>Программирование</w:t>
-      </w:r>
-      <w:r>
-        <w:rPr>
-          <w:lang w:val="en-US"/>
-        </w:rPr>
-        <w:t xml:space="preserve">: </w:t>
-      </w:r>
-      <w:r>
-        <w:rPr>
-          <w:highlight w:val="yellow"/>
-          <w:lang w:val="en-US"/>
-        </w:rPr>
-        <w:t>HTML</w:t>
-      </w:r>
       <w:bookmarkStart w:id="0" w:name="_GoBack"/>
       <w:bookmarkEnd w:id="0"/>
       <w:r>
         <w:rPr>
+          <w:highlight w:val="red"/>
+        </w:rPr>
+        <w:t>Программирование</w:t>
+      </w:r>
+      <w:r>
+        <w:rPr>
+          <w:lang w:val="en-US"/>
+        </w:rPr>
+        <w:t xml:space="preserve">: </w:t>
+      </w:r>
+      <w:r>
+        <w:rPr>
+          <w:highlight w:val="yellow"/>
+          <w:lang w:val="en-US"/>
+        </w:rPr>
+        <w:t>HTML</w:t>
+      </w:r>
+      <w:r>
+        <w:rPr>
           <w:lang w:val="en-US"/>
         </w:rPr>
         <w:t xml:space="preserve">, XML, </w:t>
@@ -584,11 +587,17 @@
     <w:p>
       <w:pPr>
         <w:jc w:val="left"/>
+        <w:rPr>
+          <w:lang w:val="en-US"/>
+        </w:rPr>
       </w:pPr>
       <w:r>
         <w:t>Виртуализация</w:t>
       </w:r>
       <w:r>
+        <w:rPr>
+          <w:lang w:val="en-US"/>
+        </w:rPr>
         <w:t xml:space="preserve">: </w:t>
       </w:r>
       <w:r>
@@ -598,6 +607,9 @@
         <w:t>Oracle</w:t>
       </w:r>
       <w:r>
+        <w:rPr>
+          <w:lang w:val="en-US"/>
+        </w:rPr>
         <w:t xml:space="preserve"> </w:t>
       </w:r>
       <w:r>
@@ -607,6 +619,9 @@
         <w:t>VM</w:t>
       </w:r>
       <w:r>
+        <w:rPr>
+          <w:lang w:val="en-US"/>
+        </w:rPr>
         <w:t xml:space="preserve"> </w:t>
       </w:r>
       <w:proofErr w:type="spellStart"/>

</xml_diff>

<commit_message>
html is learnt, ccs is in process
</commit_message>
<xml_diff>
--- a/Mikheev_Maksim_resume_QA.docx
+++ b/Mikheev_Maksim_resume_QA.docx
@@ -544,38 +544,93 @@
           <w:lang w:val="en-US"/>
         </w:rPr>
       </w:pPr>
+      <w:r>
+        <w:rPr>
+          <w:highlight w:val="red"/>
+        </w:rPr>
+        <w:t>Программирование</w:t>
+      </w:r>
+      <w:r>
+        <w:rPr>
+          <w:lang w:val="en-US"/>
+        </w:rPr>
+        <w:t xml:space="preserve">: </w:t>
+      </w:r>
+      <w:r>
+        <w:rPr>
+          <w:highlight w:val="green"/>
+          <w:lang w:val="en-US"/>
+        </w:rPr>
+        <w:t>HTML</w:t>
+      </w:r>
+      <w:r>
+        <w:rPr>
+          <w:lang w:val="en-US"/>
+        </w:rPr>
+        <w:t>,</w:t>
+      </w:r>
+      <w:r>
+        <w:rPr>
+          <w:lang w:val="en-US"/>
+        </w:rPr>
+        <w:t xml:space="preserve"> </w:t>
+      </w:r>
       <w:bookmarkStart w:id="0" w:name="_GoBack"/>
       <w:bookmarkEnd w:id="0"/>
       <w:r>
         <w:rPr>
-          <w:highlight w:val="red"/>
-        </w:rPr>
-        <w:t>Программирование</w:t>
-      </w:r>
-      <w:r>
-        <w:rPr>
-          <w:lang w:val="en-US"/>
-        </w:rPr>
-        <w:t xml:space="preserve">: </w:t>
-      </w:r>
-      <w:r>
-        <w:rPr>
           <w:highlight w:val="yellow"/>
           <w:lang w:val="en-US"/>
         </w:rPr>
-        <w:t>HTML</w:t>
-      </w:r>
-      <w:r>
-        <w:rPr>
-          <w:lang w:val="en-US"/>
-        </w:rPr>
-        <w:t xml:space="preserve">, XML, </w:t>
-      </w:r>
-      <w:r>
-        <w:rPr>
-          <w:lang w:val="en-US"/>
-        </w:rPr>
-        <w:t>SQL, JavaScript</w:t>
+        <w:t>CSS</w:t>
+      </w:r>
+      <w:r>
+        <w:rPr>
+          <w:lang w:val="en-US"/>
+        </w:rPr>
+        <w:t>,</w:t>
+      </w:r>
+      <w:r>
+        <w:rPr>
+          <w:lang w:val="en-US"/>
+        </w:rPr>
+        <w:t xml:space="preserve"> </w:t>
+      </w:r>
+      <w:r>
+        <w:rPr>
+          <w:lang w:val="en-US"/>
+        </w:rPr>
+        <w:t>JavaScript</w:t>
+      </w:r>
+      <w:r>
+        <w:rPr>
+          <w:lang w:val="en-US"/>
+        </w:rPr>
+        <w:t>,</w:t>
+      </w:r>
+      <w:r>
+        <w:rPr>
+          <w:lang w:val="en-US"/>
+        </w:rPr>
+        <w:t xml:space="preserve"> </w:t>
+      </w:r>
+      <w:r>
+        <w:rPr>
+          <w:lang w:val="en-US"/>
+        </w:rPr>
+        <w:t>XML</w:t>
+      </w:r>
+      <w:r>
+        <w:rPr>
+          <w:lang w:val="en-US"/>
+        </w:rPr>
+        <w:t xml:space="preserve">, </w:t>
+      </w:r>
+      <w:r>
+        <w:rPr>
+          <w:lang w:val="en-US"/>
+        </w:rPr>
+        <w:t>SQL</w:t>
       </w:r>
       <w:r>
         <w:rPr>

</xml_diff>